<commit_message>
Each poster and event gallery image gets added to MySql database in phpMyAdmin. I am currently using xampp to create local server on my machine.
</commit_message>
<xml_diff>
--- a/IEEE/IEEE Student Chapter_ Event_ Invited Talk May 1 2017/IEEE Student Chapter_ Event_ Invited Talk May 1 2017.docx
+++ b/IEEE/IEEE Student Chapter_ Event_ Invited Talk May 1 2017/IEEE Student Chapter_ Event_ Invited Talk May 1 2017.docx
@@ -479,41 +479,7 @@
           <w:sz w:val="24"/>
           <w:szCs w:val="24"/>
         </w:rPr>
-        <w:t>S IAS, Delhi. He has done</w:t>
-      </w:r>
-      <w:r>
-        <w:rPr>
-          <w:rFonts w:ascii="Times New Roman" w:hAnsi="Times New Roman" w:cs="Times New Roman"/>
-          <w:sz w:val="24"/>
-          <w:szCs w:val="24"/>
-        </w:rPr>
-        <w:t>&lt;</w:t>
-      </w:r>
-      <w:proofErr w:type="spellStart"/>
-      <w:r>
-        <w:rPr>
-          <w:rFonts w:ascii="Times New Roman" w:hAnsi="Times New Roman" w:cs="Times New Roman"/>
-          <w:sz w:val="24"/>
-          <w:szCs w:val="24"/>
-        </w:rPr>
-        <w:t>br</w:t>
-      </w:r>
-      <w:proofErr w:type="spellEnd"/>
-      <w:r>
-        <w:rPr>
-          <w:rFonts w:ascii="Times New Roman" w:hAnsi="Times New Roman" w:cs="Times New Roman"/>
-          <w:sz w:val="24"/>
-          <w:szCs w:val="24"/>
-        </w:rPr>
-        <w:t>&gt;</w:t>
-      </w:r>
-      <w:r>
-        <w:rPr>
-          <w:rFonts w:ascii="Times New Roman" w:hAnsi="Times New Roman" w:cs="Times New Roman"/>
-          <w:sz w:val="24"/>
-          <w:szCs w:val="24"/>
-        </w:rPr>
-        <w:t xml:space="preserve"> his Masters from School of Governance at MIT,</w:t>
+        <w:t>S IAS, Delhi. He has done his Masters from School of Governance at MIT,</w:t>
       </w:r>
       <w:r>
         <w:rPr>
@@ -529,7 +495,7 @@
           <w:sz w:val="24"/>
           <w:szCs w:val="24"/>
         </w:rPr>
-        <w:t xml:space="preserve">Pune. He has five years </w:t>
+        <w:t xml:space="preserve">Pune. He has five years of experience in teaching general studies. Recently, He has started his own civil services institute in Jan 2016. And in a very short span of time he </w:t>
       </w:r>
       <w:r>
         <w:rPr>
@@ -537,109 +503,7 @@
           <w:sz w:val="24"/>
           <w:szCs w:val="24"/>
         </w:rPr>
-        <w:t>&lt;</w:t>
-      </w:r>
-      <w:proofErr w:type="spellStart"/>
-      <w:r>
-        <w:rPr>
-          <w:rFonts w:ascii="Times New Roman" w:hAnsi="Times New Roman" w:cs="Times New Roman"/>
-          <w:sz w:val="24"/>
-          <w:szCs w:val="24"/>
-        </w:rPr>
-        <w:t>br</w:t>
-      </w:r>
-      <w:proofErr w:type="spellEnd"/>
-      <w:r>
-        <w:rPr>
-          <w:rFonts w:ascii="Times New Roman" w:hAnsi="Times New Roman" w:cs="Times New Roman"/>
-          <w:sz w:val="24"/>
-          <w:szCs w:val="24"/>
-        </w:rPr>
-        <w:t>&gt;</w:t>
-      </w:r>
-      <w:r>
-        <w:rPr>
-          <w:rFonts w:ascii="Times New Roman" w:hAnsi="Times New Roman" w:cs="Times New Roman"/>
-          <w:sz w:val="24"/>
-          <w:szCs w:val="24"/>
-        </w:rPr>
-        <w:t>of experience in teaching general studies. Recently, He has started his own</w:t>
-      </w:r>
-      <w:r>
-        <w:rPr>
-          <w:rFonts w:ascii="Times New Roman" w:hAnsi="Times New Roman" w:cs="Times New Roman"/>
-          <w:sz w:val="24"/>
-          <w:szCs w:val="24"/>
-        </w:rPr>
-        <w:t>&lt;</w:t>
-      </w:r>
-      <w:proofErr w:type="spellStart"/>
-      <w:r>
-        <w:rPr>
-          <w:rFonts w:ascii="Times New Roman" w:hAnsi="Times New Roman" w:cs="Times New Roman"/>
-          <w:sz w:val="24"/>
-          <w:szCs w:val="24"/>
-        </w:rPr>
-        <w:t>br</w:t>
-      </w:r>
-      <w:proofErr w:type="spellEnd"/>
-      <w:r>
-        <w:rPr>
-          <w:rFonts w:ascii="Times New Roman" w:hAnsi="Times New Roman" w:cs="Times New Roman"/>
-          <w:sz w:val="24"/>
-          <w:szCs w:val="24"/>
-        </w:rPr>
-        <w:t>&gt;</w:t>
-      </w:r>
-      <w:r>
-        <w:rPr>
-          <w:rFonts w:ascii="Times New Roman" w:hAnsi="Times New Roman" w:cs="Times New Roman"/>
-          <w:sz w:val="24"/>
-          <w:szCs w:val="24"/>
-        </w:rPr>
-        <w:t xml:space="preserve"> civil services institute in Jan 2016. And in a very short span of time he </w:t>
-      </w:r>
-      <w:r>
-        <w:rPr>
-          <w:rFonts w:ascii="Times New Roman" w:hAnsi="Times New Roman" w:cs="Times New Roman"/>
-          <w:sz w:val="24"/>
-          <w:szCs w:val="24"/>
-        </w:rPr>
-        <w:t>has</w:t>
-      </w:r>
-      <w:r>
-        <w:rPr>
-          <w:rFonts w:ascii="Times New Roman" w:hAnsi="Times New Roman" w:cs="Times New Roman"/>
-          <w:sz w:val="24"/>
-          <w:szCs w:val="24"/>
-        </w:rPr>
-        <w:t>&lt;</w:t>
-      </w:r>
-      <w:proofErr w:type="spellStart"/>
-      <w:r>
-        <w:rPr>
-          <w:rFonts w:ascii="Times New Roman" w:hAnsi="Times New Roman" w:cs="Times New Roman"/>
-          <w:sz w:val="24"/>
-          <w:szCs w:val="24"/>
-        </w:rPr>
-        <w:t>br</w:t>
-      </w:r>
-      <w:proofErr w:type="spellEnd"/>
-      <w:r>
-        <w:rPr>
-          <w:rFonts w:ascii="Times New Roman" w:hAnsi="Times New Roman" w:cs="Times New Roman"/>
-          <w:sz w:val="24"/>
-          <w:szCs w:val="24"/>
-        </w:rPr>
-        <w:t>&gt;</w:t>
-      </w:r>
-      <w:r>
-        <w:rPr>
-          <w:rFonts w:ascii="Times New Roman" w:hAnsi="Times New Roman" w:cs="Times New Roman"/>
-          <w:sz w:val="24"/>
-          <w:szCs w:val="24"/>
-        </w:rPr>
-        <w:t xml:space="preserve"> produced good results. In </w:t>
+        <w:t xml:space="preserve">has produced good results. In </w:t>
       </w:r>
       <w:r>
         <w:rPr>
@@ -681,32 +545,6 @@
           <w:sz w:val="24"/>
           <w:szCs w:val="24"/>
         </w:rPr>
-        <w:t>&lt;</w:t>
-      </w:r>
-      <w:proofErr w:type="spellStart"/>
-      <w:r>
-        <w:rPr>
-          <w:rFonts w:ascii="Times New Roman" w:hAnsi="Times New Roman" w:cs="Times New Roman"/>
-          <w:sz w:val="24"/>
-          <w:szCs w:val="24"/>
-        </w:rPr>
-        <w:t>br</w:t>
-      </w:r>
-      <w:proofErr w:type="spellEnd"/>
-      <w:r>
-        <w:rPr>
-          <w:rFonts w:ascii="Times New Roman" w:hAnsi="Times New Roman" w:cs="Times New Roman"/>
-          <w:sz w:val="24"/>
-          <w:szCs w:val="24"/>
-        </w:rPr>
-        <w:t>&gt;</w:t>
-      </w:r>
-      <w:r>
-        <w:rPr>
-          <w:rFonts w:ascii="Times New Roman" w:hAnsi="Times New Roman" w:cs="Times New Roman"/>
-          <w:sz w:val="24"/>
-          <w:szCs w:val="24"/>
-        </w:rPr>
         <w:t xml:space="preserve"> students cleared </w:t>
       </w:r>
       <w:r>
@@ -739,75 +577,7 @@
           <w:sz w:val="24"/>
           <w:szCs w:val="24"/>
         </w:rPr>
-        <w:t xml:space="preserve"> cleared Mains. He has recently</w:t>
-      </w:r>
-      <w:r>
-        <w:rPr>
-          <w:rFonts w:ascii="Times New Roman" w:hAnsi="Times New Roman" w:cs="Times New Roman"/>
-          <w:sz w:val="24"/>
-          <w:szCs w:val="24"/>
-        </w:rPr>
-        <w:t>&lt;</w:t>
-      </w:r>
-      <w:proofErr w:type="spellStart"/>
-      <w:r>
-        <w:rPr>
-          <w:rFonts w:ascii="Times New Roman" w:hAnsi="Times New Roman" w:cs="Times New Roman"/>
-          <w:sz w:val="24"/>
-          <w:szCs w:val="24"/>
-        </w:rPr>
-        <w:t>br</w:t>
-      </w:r>
-      <w:proofErr w:type="spellEnd"/>
-      <w:r>
-        <w:rPr>
-          <w:rFonts w:ascii="Times New Roman" w:hAnsi="Times New Roman" w:cs="Times New Roman"/>
-          <w:sz w:val="24"/>
-          <w:szCs w:val="24"/>
-        </w:rPr>
-        <w:t>&gt;</w:t>
-      </w:r>
-      <w:r>
-        <w:rPr>
-          <w:rFonts w:ascii="Times New Roman" w:hAnsi="Times New Roman" w:cs="Times New Roman"/>
-          <w:sz w:val="24"/>
-          <w:szCs w:val="24"/>
-        </w:rPr>
-        <w:t xml:space="preserve"> opened one of the branches at Patiala and is soon planning to open</w:t>
-      </w:r>
-      <w:r>
-        <w:rPr>
-          <w:rFonts w:ascii="Times New Roman" w:hAnsi="Times New Roman" w:cs="Times New Roman"/>
-          <w:sz w:val="24"/>
-          <w:szCs w:val="24"/>
-        </w:rPr>
-        <w:t>&lt;</w:t>
-      </w:r>
-      <w:proofErr w:type="spellStart"/>
-      <w:r>
-        <w:rPr>
-          <w:rFonts w:ascii="Times New Roman" w:hAnsi="Times New Roman" w:cs="Times New Roman"/>
-          <w:sz w:val="24"/>
-          <w:szCs w:val="24"/>
-        </w:rPr>
-        <w:t>br</w:t>
-      </w:r>
-      <w:proofErr w:type="spellEnd"/>
-      <w:r>
-        <w:rPr>
-          <w:rFonts w:ascii="Times New Roman" w:hAnsi="Times New Roman" w:cs="Times New Roman"/>
-          <w:sz w:val="24"/>
-          <w:szCs w:val="24"/>
-        </w:rPr>
-        <w:t>&gt;</w:t>
-      </w:r>
-      <w:r>
-        <w:rPr>
-          <w:rFonts w:ascii="Times New Roman" w:hAnsi="Times New Roman" w:cs="Times New Roman"/>
-          <w:sz w:val="24"/>
-          <w:szCs w:val="24"/>
-        </w:rPr>
-        <w:t xml:space="preserve"> more institutes in Punjab.</w:t>
+        <w:t xml:space="preserve"> cleared Mains. He has recently opened one of the branches at Patiala and is soon planning to open more institutes in Punjab.</w:t>
       </w:r>
       <w:r>
         <w:rPr>
@@ -825,32 +595,8 @@
         </w:rPr>
         <w:t>In every</w:t>
       </w:r>
-      <w:r>
-        <w:rPr>
-          <w:rFonts w:ascii="Times New Roman" w:hAnsi="Times New Roman" w:cs="Times New Roman"/>
-          <w:sz w:val="24"/>
-          <w:szCs w:val="24"/>
-        </w:rPr>
-        <w:t>&lt;</w:t>
-      </w:r>
-      <w:proofErr w:type="spellStart"/>
-      <w:r>
-        <w:rPr>
-          <w:rFonts w:ascii="Times New Roman" w:hAnsi="Times New Roman" w:cs="Times New Roman"/>
-          <w:sz w:val="24"/>
-          <w:szCs w:val="24"/>
-        </w:rPr>
-        <w:t>br</w:t>
-      </w:r>
-      <w:proofErr w:type="spellEnd"/>
-      <w:r>
-        <w:rPr>
-          <w:rFonts w:ascii="Times New Roman" w:hAnsi="Times New Roman" w:cs="Times New Roman"/>
-          <w:sz w:val="24"/>
-          <w:szCs w:val="24"/>
-        </w:rPr>
-        <w:t>&gt;</w:t>
-      </w:r>
+      <w:bookmarkStart w:id="0" w:name="_GoBack"/>
+      <w:bookmarkEnd w:id="0"/>
       <w:r>
         <w:rPr>
           <w:rFonts w:ascii="Times New Roman" w:hAnsi="Times New Roman" w:cs="Times New Roman"/>
@@ -881,41 +627,7 @@
           <w:sz w:val="24"/>
           <w:szCs w:val="24"/>
         </w:rPr>
-        <w:t>He</w:t>
-      </w:r>
-      <w:r>
-        <w:rPr>
-          <w:rFonts w:ascii="Times New Roman" w:hAnsi="Times New Roman" w:cs="Times New Roman"/>
-          <w:sz w:val="24"/>
-          <w:szCs w:val="24"/>
-        </w:rPr>
-        <w:t>&lt;</w:t>
-      </w:r>
-      <w:proofErr w:type="spellStart"/>
-      <w:r>
-        <w:rPr>
-          <w:rFonts w:ascii="Times New Roman" w:hAnsi="Times New Roman" w:cs="Times New Roman"/>
-          <w:sz w:val="24"/>
-          <w:szCs w:val="24"/>
-        </w:rPr>
-        <w:t>br</w:t>
-      </w:r>
-      <w:proofErr w:type="spellEnd"/>
-      <w:r>
-        <w:rPr>
-          <w:rFonts w:ascii="Times New Roman" w:hAnsi="Times New Roman" w:cs="Times New Roman"/>
-          <w:sz w:val="24"/>
-          <w:szCs w:val="24"/>
-        </w:rPr>
-        <w:t>&gt;</w:t>
-      </w:r>
-      <w:r>
-        <w:rPr>
-          <w:rFonts w:ascii="Times New Roman" w:hAnsi="Times New Roman" w:cs="Times New Roman"/>
-          <w:sz w:val="24"/>
-          <w:szCs w:val="24"/>
-        </w:rPr>
-        <w:t xml:space="preserve"> has done agreement with </w:t>
+        <w:t xml:space="preserve">He has done agreement with </w:t>
       </w:r>
       <w:proofErr w:type="spellStart"/>
       <w:r>
@@ -933,41 +645,7 @@
           <w:sz w:val="24"/>
           <w:szCs w:val="24"/>
         </w:rPr>
-        <w:t xml:space="preserve"> Institute (Indore, Madhya Pradesh) to provide free online classes from June-July 2017 for IAS/PCS in 250 institutes of</w:t>
-      </w:r>
-      <w:r>
-        <w:rPr>
-          <w:rFonts w:ascii="Times New Roman" w:hAnsi="Times New Roman" w:cs="Times New Roman"/>
-          <w:sz w:val="24"/>
-          <w:szCs w:val="24"/>
-        </w:rPr>
-        <w:t>&lt;</w:t>
-      </w:r>
-      <w:proofErr w:type="spellStart"/>
-      <w:r>
-        <w:rPr>
-          <w:rFonts w:ascii="Times New Roman" w:hAnsi="Times New Roman" w:cs="Times New Roman"/>
-          <w:sz w:val="24"/>
-          <w:szCs w:val="24"/>
-        </w:rPr>
-        <w:t>br</w:t>
-      </w:r>
-      <w:proofErr w:type="spellEnd"/>
-      <w:r>
-        <w:rPr>
-          <w:rFonts w:ascii="Times New Roman" w:hAnsi="Times New Roman" w:cs="Times New Roman"/>
-          <w:sz w:val="24"/>
-          <w:szCs w:val="24"/>
-        </w:rPr>
-        <w:t>&gt;</w:t>
-      </w:r>
-      <w:r>
-        <w:rPr>
-          <w:rFonts w:ascii="Times New Roman" w:hAnsi="Times New Roman" w:cs="Times New Roman"/>
-          <w:sz w:val="24"/>
-          <w:szCs w:val="24"/>
-        </w:rPr>
-        <w:t xml:space="preserve"> higher education allocated to </w:t>
+        <w:t xml:space="preserve"> Institute (Indore, Madhya Pradesh) to provide free online classes from June-July 2017 for IAS/PCS in 250 institutes of higher education allocated to </w:t>
       </w:r>
       <w:proofErr w:type="spellStart"/>
       <w:r>
@@ -995,8 +673,6 @@
         </w:rPr>
         <w:t xml:space="preserve"> </w:t>
       </w:r>
-      <w:bookmarkStart w:id="0" w:name="_GoBack"/>
-      <w:bookmarkEnd w:id="0"/>
       <w:r>
         <w:rPr>
           <w:rFonts w:ascii="Times New Roman" w:hAnsi="Times New Roman" w:cs="Times New Roman"/>
@@ -10558,7 +10234,7 @@
     <w:lsdException w:name="Table Web 2" w:semiHidden="1" w:unhideWhenUsed="1"/>
     <w:lsdException w:name="Table Web 3" w:semiHidden="1" w:unhideWhenUsed="1"/>
     <w:lsdException w:name="Balloon Text" w:semiHidden="1" w:unhideWhenUsed="1"/>
-    <w:lsdException w:name="Table Grid" w:semiHidden="1" w:uiPriority="59" w:unhideWhenUsed="1"/>
+    <w:lsdException w:name="Table Grid" w:uiPriority="59"/>
     <w:lsdException w:name="Table Theme" w:semiHidden="1" w:unhideWhenUsed="1"/>
     <w:lsdException w:name="Placeholder Text" w:semiHidden="1"/>
     <w:lsdException w:name="No Spacing" w:uiPriority="1" w:qFormat="1"/>
@@ -11200,7 +10876,7 @@
 </file>
 
 <file path=customXml/itemProps1.xml><?xml version="1.0" encoding="utf-8"?>
-<ds:datastoreItem xmlns:ds="http://schemas.openxmlformats.org/officeDocument/2006/customXml" ds:itemID="{AEBEBC8A-DDB3-409E-ABF3-460453F6B802}">
+<ds:datastoreItem xmlns:ds="http://schemas.openxmlformats.org/officeDocument/2006/customXml" ds:itemID="{27B4AF7B-E495-4530-8919-42FACB82AC42}">
   <ds:schemaRefs>
     <ds:schemaRef ds:uri="http://schemas.openxmlformats.org/officeDocument/2006/bibliography"/>
   </ds:schemaRefs>

</xml_diff>